<commit_message>
Code at the end of class
</commit_message>
<xml_diff>
--- a/Day to Day/W03_D2 (Jan 28)/Week 3, Day 2 - Michael's TOP SECRET lesson plan.docx
+++ b/Day to Day/W03_D2 (Jan 28)/Week 3, Day 2 - Michael's TOP SECRET lesson plan.docx
@@ -5,11 +5,13 @@
     <w:p>
       <w:pPr>
         <w:rPr>
-          <w:lang w:val="en-CA"/>
-        </w:rPr>
-      </w:pPr>
-      <w:r>
-        <w:rPr>
+          <w:b/>
+          <w:lang w:val="en-CA"/>
+        </w:rPr>
+      </w:pPr>
+      <w:r>
+        <w:rPr>
+          <w:b/>
           <w:lang w:val="en-CA"/>
         </w:rPr>
         <w:t>Week 3, Day 2 – Lesson plan:</w:t>

</xml_diff>